<commit_message>
refactor: updates for letter
</commit_message>
<xml_diff>
--- a/api/templates/docs/detroit_template_2025.docx
+++ b/api/templates/docs/detroit_template_2025.docx
@@ -18,6 +18,114 @@
           <w:sz w:val="24"/>
           <w:szCs w:val="24"/>
         </w:rPr>
+        <w:drawing>
+          <wp:anchor behindDoc="0" distT="0" distB="0" distL="0" distR="0" simplePos="0" locked="0" layoutInCell="0" allowOverlap="1" relativeHeight="2">
+            <wp:simplePos x="0" y="0"/>
+            <wp:positionH relativeFrom="column">
+              <wp:posOffset>1230630</wp:posOffset>
+            </wp:positionH>
+            <wp:positionV relativeFrom="paragraph">
+              <wp:posOffset>80010</wp:posOffset>
+            </wp:positionV>
+            <wp:extent cx="1514475" cy="809625"/>
+            <wp:effectExtent l="0" t="0" r="0" b="0"/>
+            <wp:wrapSquare wrapText="largest"/>
+            <wp:docPr id="1" name="Image1" descr=""/>
+            <wp:cNvGraphicFramePr>
+              <a:graphicFrameLocks xmlns:a="http://schemas.openxmlformats.org/drawingml/2006/main" noChangeAspect="1"/>
+            </wp:cNvGraphicFramePr>
+            <a:graphic xmlns:a="http://schemas.openxmlformats.org/drawingml/2006/main">
+              <a:graphicData uri="http://schemas.openxmlformats.org/drawingml/2006/picture">
+                <pic:pic xmlns:pic="http://schemas.openxmlformats.org/drawingml/2006/picture">
+                  <pic:nvPicPr>
+                    <pic:cNvPr id="1" name="Image1" descr=""/>
+                    <pic:cNvPicPr>
+                      <a:picLocks noChangeAspect="1" noChangeArrowheads="1"/>
+                    </pic:cNvPicPr>
+                  </pic:nvPicPr>
+                  <pic:blipFill>
+                    <a:blip r:embed="rId2"/>
+                    <a:stretch>
+                      <a:fillRect/>
+                    </a:stretch>
+                  </pic:blipFill>
+                  <pic:spPr bwMode="auto">
+                    <a:xfrm>
+                      <a:off x="0" y="0"/>
+                      <a:ext cx="1514475" cy="809625"/>
+                    </a:xfrm>
+                    <a:prstGeom prst="rect">
+                      <a:avLst/>
+                    </a:prstGeom>
+                  </pic:spPr>
+                </pic:pic>
+              </a:graphicData>
+            </a:graphic>
+          </wp:anchor>
+        </w:drawing>
+        <w:drawing>
+          <wp:anchor behindDoc="0" distT="0" distB="0" distL="0" distR="0" simplePos="0" locked="0" layoutInCell="0" allowOverlap="1" relativeHeight="3">
+            <wp:simplePos x="0" y="0"/>
+            <wp:positionH relativeFrom="column">
+              <wp:posOffset>3017520</wp:posOffset>
+            </wp:positionH>
+            <wp:positionV relativeFrom="paragraph">
+              <wp:posOffset>64135</wp:posOffset>
+            </wp:positionV>
+            <wp:extent cx="2194560" cy="814070"/>
+            <wp:effectExtent l="0" t="0" r="0" b="0"/>
+            <wp:wrapTopAndBottom/>
+            <wp:docPr id="2" name="Image2" descr=""/>
+            <wp:cNvGraphicFramePr>
+              <a:graphicFrameLocks xmlns:a="http://schemas.openxmlformats.org/drawingml/2006/main" noChangeAspect="1"/>
+            </wp:cNvGraphicFramePr>
+            <a:graphic xmlns:a="http://schemas.openxmlformats.org/drawingml/2006/main">
+              <a:graphicData uri="http://schemas.openxmlformats.org/drawingml/2006/picture">
+                <pic:pic xmlns:pic="http://schemas.openxmlformats.org/drawingml/2006/picture">
+                  <pic:nvPicPr>
+                    <pic:cNvPr id="2" name="Image2" descr=""/>
+                    <pic:cNvPicPr>
+                      <a:picLocks noChangeAspect="1" noChangeArrowheads="1"/>
+                    </pic:cNvPicPr>
+                  </pic:nvPicPr>
+                  <pic:blipFill>
+                    <a:blip r:embed="rId3"/>
+                    <a:stretch>
+                      <a:fillRect/>
+                    </a:stretch>
+                  </pic:blipFill>
+                  <pic:spPr bwMode="auto">
+                    <a:xfrm>
+                      <a:off x="0" y="0"/>
+                      <a:ext cx="2194560" cy="814070"/>
+                    </a:xfrm>
+                    <a:prstGeom prst="rect">
+                      <a:avLst/>
+                    </a:prstGeom>
+                  </pic:spPr>
+                </pic:pic>
+              </a:graphicData>
+            </a:graphic>
+          </wp:anchor>
+        </w:drawing>
+      </w:r>
+    </w:p>
+    <w:p>
+      <w:pPr>
+        <w:pStyle w:val="Normal"/>
+        <w:spacing w:lineRule="auto" w:line="240" w:before="0" w:after="0"/>
+        <w:rPr>
+          <w:rFonts w:ascii="Times New Roman" w:hAnsi="Times New Roman" w:eastAsia="Times New Roman" w:cs="Times New Roman"/>
+          <w:sz w:val="24"/>
+          <w:szCs w:val="24"/>
+        </w:rPr>
+      </w:pPr>
+      <w:r>
+        <w:rPr>
+          <w:rFonts w:eastAsia="Times New Roman" w:cs="Times New Roman" w:ascii="Times New Roman" w:hAnsi="Times New Roman"/>
+          <w:sz w:val="24"/>
+          <w:szCs w:val="24"/>
+        </w:rPr>
       </w:r>
     </w:p>
     <w:p>
@@ -264,23 +372,7 @@
           <w:sz w:val="24"/>
           <w:szCs w:val="24"/>
         </w:rPr>
-        <w:t xml:space="preserve">This protest is submitted on behalf of {{ formal_owner }} by [HIS/HER] authorized representative, the Property Tax Appeal Project (“PTAP”) at the </w:t>
-      </w:r>
-      <w:r>
-        <w:rPr>
-          <w:rFonts w:eastAsia="Times New Roman" w:cs="Times New Roman" w:ascii="Times New Roman" w:hAnsi="Times New Roman"/>
-          <w:sz w:val="24"/>
-          <w:szCs w:val="24"/>
-        </w:rPr>
-        <w:t>Coalition for Property Tax Justice</w:t>
-      </w:r>
-      <w:r>
-        <w:rPr>
-          <w:rFonts w:eastAsia="Times New Roman" w:cs="Times New Roman" w:ascii="Times New Roman" w:hAnsi="Times New Roman"/>
-          <w:sz w:val="24"/>
-          <w:szCs w:val="24"/>
-        </w:rPr>
-        <w:t>. (See attached: Representation Agreement)</w:t>
+        <w:t>This protest is submitted on behalf of {{ formal_owner }} by [HIS/HER] authorized representative, the Property Tax Appeal Project (“PTAP”) at the Coalition for Property Tax Justice. (See attached: Representation Agreement)</w:t>
       </w:r>
     </w:p>
     <w:p>
@@ -340,7 +432,7 @@
     </w:p>
     <w:p>
       <w:pPr>
-        <w:pStyle w:val="Normal1"/>
+        <w:pStyle w:val="LOnormal1"/>
         <w:keepNext w:val="false"/>
         <w:keepLines w:val="false"/>
         <w:pageBreakBefore w:val="false"/>
@@ -349,9 +441,8 @@
           <w:ilvl w:val="0"/>
           <w:numId w:val="1"/>
         </w:numPr>
-        <w:pBdr/>
         <w:shd w:val="clear" w:fill="auto"/>
-        <w:spacing w:lineRule="auto" w:line="254" w:before="0" w:after="0"/>
+        <w:spacing w:lineRule="auto" w:line="252" w:before="0" w:after="0"/>
         <w:ind w:left="1440" w:right="0" w:hanging="360"/>
         <w:jc w:val="both"/>
         <w:rPr>
@@ -392,12 +483,12 @@
           <w:shd w:fill="auto" w:val="clear"/>
           <w:vertAlign w:val="baseline"/>
         </w:rPr>
-        <w:t>The assessed value of {{ address }}, incorrectly determined by the City to be {{ current_sev }}, should be no more than {{ contention_value }}, based on the most similar comparable property: {{ comp_address }}.</w:t>
-      </w:r>
-    </w:p>
-    <w:p>
-      <w:pPr>
-        <w:pStyle w:val="Normal1"/>
+        <w:t>The assessed value of {{ address }}, incorrectly determined by the City to be {{ target.assessed_value }}, should be no more than {{ primary.assessed_value }}, based on the most similar comparable property: {{ primary.address }}.</w:t>
+      </w:r>
+    </w:p>
+    <w:p>
+      <w:pPr>
+        <w:pStyle w:val="LOnormal1"/>
         <w:keepNext w:val="false"/>
         <w:keepLines w:val="false"/>
         <w:pageBreakBefore w:val="false"/>
@@ -406,9 +497,8 @@
           <w:ilvl w:val="0"/>
           <w:numId w:val="1"/>
         </w:numPr>
-        <w:pBdr/>
         <w:shd w:val="clear" w:fill="auto"/>
-        <w:spacing w:lineRule="auto" w:line="254" w:before="0" w:after="0"/>
+        <w:spacing w:lineRule="auto" w:line="252" w:before="0" w:after="0"/>
         <w:ind w:left="1440" w:right="0" w:hanging="360"/>
         <w:jc w:val="both"/>
         <w:rPr>
@@ -449,32 +539,12 @@
           <w:shd w:fill="auto" w:val="clear"/>
           <w:vertAlign w:val="baseline"/>
         </w:rPr>
-        <w:t xml:space="preserve">The assessed value of {{ address }} should be reduced under the 1% yearly depreciation guideline in accordance with a correct Effective Age of </w:t>
-      </w:r>
-      <w:r>
-        <w:rPr>
-          <w:rFonts w:eastAsia="Times New Roman" w:cs="Times New Roman" w:ascii="Times New Roman" w:hAnsi="Times New Roman"/>
-          <w:b w:val="false"/>
-          <w:i w:val="false"/>
-          <w:caps w:val="false"/>
-          <w:smallCaps w:val="false"/>
-          <w:strike w:val="false"/>
-          <w:dstrike w:val="false"/>
-          <w:color w:val="000000"/>
-          <w:position w:val="0"/>
-          <w:sz w:val="24"/>
-          <w:sz w:val="24"/>
-          <w:szCs w:val="24"/>
-          <w:u w:val="none"/>
-          <w:shd w:fill="auto" w:val="clear"/>
-          <w:vertAlign w:val="baseline"/>
-        </w:rPr>
-        <w:t>{{ capped_age }}.</w:t>
-      </w:r>
-    </w:p>
-    <w:p>
-      <w:pPr>
-        <w:pStyle w:val="Normal1"/>
+        <w:t>The assessed value of {{ address }} should be reduced under the 1% yearly depreciation guideline in accordance with a correct Effective Age of {{ capped_age }}.</w:t>
+      </w:r>
+    </w:p>
+    <w:p>
+      <w:pPr>
+        <w:pStyle w:val="LOnormal1"/>
         <w:keepNext w:val="false"/>
         <w:keepLines w:val="false"/>
         <w:pageBreakBefore w:val="false"/>
@@ -483,9 +553,8 @@
           <w:ilvl w:val="0"/>
           <w:numId w:val="1"/>
         </w:numPr>
-        <w:pBdr/>
         <w:shd w:val="clear" w:fill="auto"/>
-        <w:spacing w:lineRule="auto" w:line="254" w:before="0" w:after="0"/>
+        <w:spacing w:lineRule="auto" w:line="252" w:before="0" w:after="0"/>
         <w:ind w:left="1440" w:right="0" w:hanging="360"/>
         <w:jc w:val="left"/>
         <w:rPr>
@@ -526,52 +595,12 @@
           <w:shd w:fill="auto" w:val="clear"/>
           <w:vertAlign w:val="baseline"/>
         </w:rPr>
-        <w:t xml:space="preserve">If the City of Detroit deviates from the 1% yearly depreciation guideline, the assessed value of {{ address }} should be reduced in accordance with a change in Effective Age to </w:t>
-      </w:r>
-      <w:r>
-        <w:rPr>
-          <w:rFonts w:eastAsia="Times New Roman" w:cs="Times New Roman" w:ascii="Times New Roman" w:hAnsi="Times New Roman"/>
-          <w:b w:val="false"/>
-          <w:i w:val="false"/>
-          <w:caps w:val="false"/>
-          <w:smallCaps w:val="false"/>
-          <w:strike w:val="false"/>
-          <w:dstrike w:val="false"/>
-          <w:color w:val="000000"/>
-          <w:position w:val="0"/>
-          <w:sz w:val="24"/>
-          <w:sz w:val="24"/>
-          <w:szCs w:val="24"/>
-          <w:u w:val="none"/>
-          <w:shd w:fill="auto" w:val="clear"/>
-          <w:vertAlign w:val="baseline"/>
-        </w:rPr>
-        <w:t>{{ new_effective_age }}</w:t>
-      </w:r>
-      <w:r>
-        <w:rPr>
-          <w:rFonts w:eastAsia="Times New Roman" w:cs="Times New Roman" w:ascii="Times New Roman" w:hAnsi="Times New Roman"/>
-          <w:b w:val="false"/>
-          <w:i w:val="false"/>
-          <w:caps w:val="false"/>
-          <w:smallCaps w:val="false"/>
-          <w:strike w:val="false"/>
-          <w:dstrike w:val="false"/>
-          <w:color w:val="000000"/>
-          <w:position w:val="0"/>
-          <w:sz w:val="24"/>
-          <w:sz w:val="24"/>
-          <w:szCs w:val="24"/>
-          <w:u w:val="none"/>
-          <w:shd w:fill="auto" w:val="clear"/>
-          <w:vertAlign w:val="baseline"/>
-        </w:rPr>
-        <w:t>.</w:t>
-      </w:r>
-    </w:p>
-    <w:p>
-      <w:pPr>
-        <w:pStyle w:val="Normal1"/>
+        <w:t>If the City of Detroit deviates from the 1% yearly depreciation guideline, the assessed value of {{ address }} should be reduced in accordance with a change in Effective Age to {{ new_effective_age }}.</w:t>
+      </w:r>
+    </w:p>
+    <w:p>
+      <w:pPr>
+        <w:pStyle w:val="LOnormal1"/>
         <w:keepNext w:val="false"/>
         <w:keepLines w:val="false"/>
         <w:pageBreakBefore w:val="false"/>
@@ -580,9 +609,8 @@
           <w:ilvl w:val="0"/>
           <w:numId w:val="1"/>
         </w:numPr>
-        <w:pBdr/>
         <w:shd w:val="clear" w:fill="auto"/>
-        <w:spacing w:lineRule="auto" w:line="254" w:before="0" w:after="0"/>
+        <w:spacing w:lineRule="auto" w:line="252" w:before="0" w:after="0"/>
         <w:ind w:left="1440" w:right="0" w:hanging="360"/>
         <w:jc w:val="both"/>
         <w:rPr>
@@ -982,15 +1010,7 @@
                 <w:sz w:val="20"/>
                 <w:szCs w:val="20"/>
               </w:rPr>
-              <w:t>{{target.</w:t>
-            </w:r>
-            <w:r>
-              <w:rPr>
-                <w:rFonts w:eastAsia="Times New Roman" w:cs="Times New Roman" w:ascii="Times New Roman" w:hAnsi="Times New Roman"/>
-                <w:sz w:val="20"/>
-                <w:szCs w:val="20"/>
-              </w:rPr>
-              <w:t>address}}</w:t>
+              <w:t>{{target.address}}</w:t>
             </w:r>
           </w:p>
         </w:tc>
@@ -1076,7 +1096,23 @@
                 <w:sz w:val="20"/>
                 <w:szCs w:val="20"/>
               </w:rPr>
-              <w:t>.total_sq_ft }}</w:t>
+              <w:t>.</w:t>
+            </w:r>
+            <w:r>
+              <w:rPr>
+                <w:rFonts w:cs="Times New Roman" w:ascii="Times New Roman" w:hAnsi="Times New Roman"/>
+                <w:sz w:val="20"/>
+                <w:szCs w:val="20"/>
+              </w:rPr>
+              <w:t>building</w:t>
+            </w:r>
+            <w:r>
+              <w:rPr>
+                <w:rFonts w:cs="Times New Roman" w:ascii="Times New Roman" w:hAnsi="Times New Roman"/>
+                <w:sz w:val="20"/>
+                <w:szCs w:val="20"/>
+              </w:rPr>
+              <w:t>_sq_ft }}</w:t>
             </w:r>
           </w:p>
         </w:tc>
@@ -1272,7 +1308,7 @@
           <w:sz w:val="24"/>
           <w:szCs w:val="24"/>
         </w:rPr>
-        <w:t>{% if characteristicsinput %}</w:t>
+        <w:t>{% if property.characteristicsinput %}</w:t>
       </w:r>
     </w:p>
     <w:p>
@@ -1293,7 +1329,7 @@
           <w:sz w:val="24"/>
           <w:szCs w:val="24"/>
         </w:rPr>
-        <w:t>{{ characteristicsinput }}</w:t>
+        <w:t>This information is not accurate. {{ property.characteristicsinput }}</w:t>
       </w:r>
     </w:p>
     <w:p>
@@ -1356,23 +1392,7 @@
           <w:sz w:val="24"/>
           <w:szCs w:val="24"/>
         </w:rPr>
-        <w:t>Here is the relevant data on the most similar property sold in the target property’s neighborhood during the last 24 months: ({{primary.</w:t>
-      </w:r>
-      <w:r>
-        <w:rPr>
-          <w:rFonts w:eastAsia="Times New Roman" w:cs="Times New Roman" w:ascii="Times New Roman" w:hAnsi="Times New Roman"/>
-          <w:sz w:val="24"/>
-          <w:szCs w:val="24"/>
-        </w:rPr>
-        <w:t>address</w:t>
-      </w:r>
-      <w:r>
-        <w:rPr>
-          <w:rFonts w:eastAsia="Times New Roman" w:cs="Times New Roman" w:ascii="Times New Roman" w:hAnsi="Times New Roman"/>
-          <w:sz w:val="24"/>
-          <w:szCs w:val="24"/>
-        </w:rPr>
-        <w:t xml:space="preserve">}}). This property sold for {{primary_sale_price}} on {{ primary_sale_date }}: </w:t>
+        <w:t xml:space="preserve">Here is the relevant data on the most similar property sold in the target property’s neighborhood during the last 24 months: ({{primary.address}}). This property sold for {{primary_sale_price}} on {{ primary_sale_date }}: </w:t>
       </w:r>
     </w:p>
     <w:p>
@@ -1818,15 +1838,7 @@
                 <w:sz w:val="20"/>
                 <w:szCs w:val="20"/>
               </w:rPr>
-              <w:t>{{primary.</w:t>
-            </w:r>
-            <w:r>
-              <w:rPr>
-                <w:rFonts w:eastAsia="Times New Roman" w:cs="Times New Roman" w:ascii="Times New Roman" w:hAnsi="Times New Roman"/>
-                <w:sz w:val="20"/>
-                <w:szCs w:val="20"/>
-              </w:rPr>
-              <w:t>address}}</w:t>
+              <w:t>{{primary.address}}</w:t>
             </w:r>
           </w:p>
         </w:tc>
@@ -1961,7 +1973,23 @@
                 <w:sz w:val="20"/>
                 <w:szCs w:val="20"/>
               </w:rPr>
-              <w:t>{{ primary.total_sq_ft }}</w:t>
+              <w:t>{{ primary.</w:t>
+            </w:r>
+            <w:r>
+              <w:rPr>
+                <w:rFonts w:cs="Times New Roman" w:ascii="Times New Roman" w:hAnsi="Times New Roman"/>
+                <w:sz w:val="20"/>
+                <w:szCs w:val="20"/>
+              </w:rPr>
+              <w:t>building</w:t>
+            </w:r>
+            <w:r>
+              <w:rPr>
+                <w:rFonts w:cs="Times New Roman" w:ascii="Times New Roman" w:hAnsi="Times New Roman"/>
+                <w:sz w:val="20"/>
+                <w:szCs w:val="20"/>
+              </w:rPr>
+              <w:t>_sq_ft }}</w:t>
             </w:r>
           </w:p>
         </w:tc>
@@ -2179,8 +2207,8 @@
     </w:p>
     <w:p>
       <w:pPr>
-        <w:pStyle w:val="Normal1"/>
-        <w:spacing w:lineRule="auto" w:line="254" w:before="0" w:after="0"/>
+        <w:pStyle w:val="LOnormal1"/>
+        <w:spacing w:lineRule="auto" w:line="252" w:before="0" w:after="0"/>
         <w:ind w:left="720" w:hanging="0"/>
         <w:jc w:val="both"/>
         <w:rPr>
@@ -2238,39 +2266,7 @@
           <w:sz w:val="24"/>
           <w:szCs w:val="24"/>
         </w:rPr>
-        <w:t xml:space="preserve">These comparable properties were selected from all the residential property sales marked arms-length by the Detroit Assessment Division between </w:t>
-      </w:r>
-      <w:r>
-        <w:rPr>
-          <w:rFonts w:eastAsia="Times New Roman" w:cs="Times New Roman" w:ascii="Times New Roman" w:hAnsi="Times New Roman"/>
-          <w:sz w:val="24"/>
-          <w:szCs w:val="24"/>
-        </w:rPr>
-        <w:t>January</w:t>
-      </w:r>
-      <w:r>
-        <w:rPr>
-          <w:rFonts w:eastAsia="Times New Roman" w:cs="Times New Roman" w:ascii="Times New Roman" w:hAnsi="Times New Roman"/>
-          <w:sz w:val="24"/>
-          <w:szCs w:val="24"/>
-        </w:rPr>
-        <w:t xml:space="preserve"> 1, 2021 to </w:t>
-      </w:r>
-      <w:r>
-        <w:rPr>
-          <w:rFonts w:eastAsia="Times New Roman" w:cs="Times New Roman" w:ascii="Times New Roman" w:hAnsi="Times New Roman"/>
-          <w:sz w:val="24"/>
-          <w:szCs w:val="24"/>
-        </w:rPr>
-        <w:t>December</w:t>
-      </w:r>
-      <w:r>
-        <w:rPr>
-          <w:rFonts w:eastAsia="Times New Roman" w:cs="Times New Roman" w:ascii="Times New Roman" w:hAnsi="Times New Roman"/>
-          <w:sz w:val="24"/>
-          <w:szCs w:val="24"/>
-        </w:rPr>
-        <w:t xml:space="preserve"> 31, 2023. All comparable properties have the same exterior type as the subject property. The comparable properties also have approximately the same number of rooms, square feet, and are a similar age as the subject property. In support of the argument that the assessed value of {{ address }} should be reduced, the comparable properties below had an average fair market value of {{ contention_faircash2 }}.</w:t>
+        <w:t>These comparable properties were selected from all the residential property sales marked arms-length by the Detroit Assessment Division between January 1, 2021 to December 31, 2023. All comparable properties have the same exterior type as the subject property. The comparable properties also have approximately the same number of rooms, square feet, and are a similar age as the subject property. In support of the argument that the assessed value of {{ address }} should be reduced, the comparable properties below had an average fair market value of {{ contention_faircash2 }}.</w:t>
       </w:r>
     </w:p>
     <w:p>
@@ -2918,7 +2914,23 @@
                 <w:sz w:val="20"/>
                 <w:szCs w:val="20"/>
               </w:rPr>
-              <w:t>{{ item.total_sq_ft }}</w:t>
+              <w:t>{{ item.</w:t>
+            </w:r>
+            <w:r>
+              <w:rPr>
+                <w:rFonts w:cs="Times New Roman" w:ascii="Times New Roman" w:hAnsi="Times New Roman"/>
+                <w:sz w:val="20"/>
+                <w:szCs w:val="20"/>
+              </w:rPr>
+              <w:t>building</w:t>
+            </w:r>
+            <w:r>
+              <w:rPr>
+                <w:rFonts w:cs="Times New Roman" w:ascii="Times New Roman" w:hAnsi="Times New Roman"/>
+                <w:sz w:val="20"/>
+                <w:szCs w:val="20"/>
+              </w:rPr>
+              <w:t>_sq_ft }}</w:t>
             </w:r>
           </w:p>
         </w:tc>
@@ -3179,7 +3191,7 @@
           <w:sz w:val="24"/>
           <w:szCs w:val="24"/>
         </w:rPr>
-        <w:t>The City of Detroit has incorrectly depreciated {{ address}}. The City’s failure to accurately depreciate the property is based on the depreciation standards outlined in Volume I of the 2014 Assessor’s Manual. {{ address }} has an Actual Age of {{ target.age }} but the City assigned an Effective Age of {{ target.effective_age }}. Therefore, the City claimed that the property was {{ percent_good }}% good for purposes of determining the property’s depreciated cost and True Cash Value. According to the standard 1% value decrease per year, the City should have assigned the property an Effective Age of {{ capped_age }} with a percent good of {{ capped_percent_good }}%. The City is only allowed to deviate from the 1% yearly depreciation for “exceptional maintenance, remodeling, replacements and additions,” including exceptionally poor maintenance. The property did not experience any such improvement that would warrant a deviation from the 1% yearly depreciation. As a result, the City incorrectly depreciated and assessed the property. Therefore, we are seeking a reduction of the assessed value of {{ address }}, in accordance with a change in Effective Age to {{ capped_age }}.</w:t>
+        <w:t>The City of Detroit has incorrectly depreciated {{ address}}. The City’s failure to accurately depreciate the property is based on the depreciation standards outlined in Volume I of the 2014 Assessor’s Manual. {{ address }} has an Actual Age of {{ age }} but the City assigned an Effective Age of {{ effective_age }}. Therefore, the City claimed that the property was {{ percent_good }}% good for purposes of determining the property’s depreciated cost and True Cash Value. According to the standard 1% value decrease per year, the City should have assigned the property an Effective Age of {{ capped_age }} with a percent good of {{ capped_percent_good }}%. The City is only allowed to deviate from the 1% yearly depreciation for “exceptional maintenance, remodeling, replacements and additions,” including exceptionally poor maintenance. The property did not experience any such improvement that would warrant a deviation from the 1% yearly depreciation. As a result, the City incorrectly depreciated and assessed the property. Therefore, we are seeking a reduction of the assessed value of {{ address }}, in accordance with a change in Effective Age to {{ capped_age }}.</w:t>
       </w:r>
     </w:p>
     <w:p>
@@ -3431,16 +3443,7 @@
           <w:sz w:val="24"/>
           <w:szCs w:val="24"/>
         </w:rPr>
-        <w:t>Property Tax Appeal Project, Coalition for Property Tax Justice</w:t>
-      </w:r>
-      <w:r>
-        <w:rPr>
-          <w:rFonts w:eastAsia="Times New Roman" w:cs="Times New Roman" w:ascii="Times New Roman" w:hAnsi="Times New Roman"/>
-          <w:b/>
-          <w:sz w:val="24"/>
-          <w:szCs w:val="24"/>
-        </w:rPr>
-        <w:t xml:space="preserve"> </w:t>
+        <w:t xml:space="preserve">Property Tax Appeal Project, Coalition for Property Tax Justice </w:t>
       </w:r>
     </w:p>
     <w:p>
@@ -3755,7 +3758,7 @@
       </w:r>
     </w:p>
     <w:sectPr>
-      <w:headerReference w:type="default" r:id="rId2"/>
+      <w:headerReference w:type="default" r:id="rId4"/>
       <w:type w:val="nextPage"/>
       <w:pgSz w:w="12240" w:h="15840"/>
       <w:pgMar w:left="1440" w:right="1440" w:gutter="0" w:header="90" w:top="1098" w:footer="0" w:bottom="1440"/>
@@ -3777,89 +3780,6 @@
     </w:pPr>
     <w:r>
       <w:rPr/>
-      <w:drawing>
-        <wp:inline distT="0" distB="0" distL="0" distR="0">
-          <wp:extent cx="1514475" cy="814070"/>
-          <wp:effectExtent l="0" t="0" r="0" b="0"/>
-          <wp:docPr id="1" name="Image1" descr="A key in a house&#10;&#10;Description automatically generated"/>
-          <wp:cNvGraphicFramePr>
-            <a:graphicFrameLocks xmlns:a="http://schemas.openxmlformats.org/drawingml/2006/main" noChangeAspect="1"/>
-          </wp:cNvGraphicFramePr>
-          <a:graphic xmlns:a="http://schemas.openxmlformats.org/drawingml/2006/main">
-            <a:graphicData uri="http://schemas.openxmlformats.org/drawingml/2006/picture">
-              <pic:pic xmlns:pic="http://schemas.openxmlformats.org/drawingml/2006/picture">
-                <pic:nvPicPr>
-                  <pic:cNvPr id="1" name="Image1" descr="A key in a house&#10;&#10;Description automatically generated"/>
-                  <pic:cNvPicPr>
-                    <a:picLocks noChangeAspect="1" noChangeArrowheads="1"/>
-                  </pic:cNvPicPr>
-                </pic:nvPicPr>
-                <pic:blipFill>
-                  <a:blip r:embed="rId1"/>
-                  <a:stretch>
-                    <a:fillRect/>
-                  </a:stretch>
-                </pic:blipFill>
-                <pic:spPr bwMode="auto">
-                  <a:xfrm>
-                    <a:off x="0" y="0"/>
-                    <a:ext cx="1514475" cy="814070"/>
-                  </a:xfrm>
-                  <a:prstGeom prst="rect">
-                    <a:avLst/>
-                  </a:prstGeom>
-                </pic:spPr>
-              </pic:pic>
-            </a:graphicData>
-          </a:graphic>
-        </wp:inline>
-      </w:drawing>
-      <w:drawing>
-        <wp:anchor behindDoc="1" distT="114300" distB="114300" distL="114300" distR="114300" simplePos="0" locked="0" layoutInCell="0" allowOverlap="1" relativeHeight="13">
-          <wp:simplePos x="0" y="0"/>
-          <wp:positionH relativeFrom="column">
-            <wp:posOffset>4758055</wp:posOffset>
-          </wp:positionH>
-          <wp:positionV relativeFrom="paragraph">
-            <wp:posOffset>76200</wp:posOffset>
-          </wp:positionV>
-          <wp:extent cx="1490980" cy="662305"/>
-          <wp:effectExtent l="0" t="0" r="0" b="0"/>
-          <wp:wrapSquare wrapText="bothSides"/>
-          <wp:docPr id="2" name="image2.png" descr=""/>
-          <wp:cNvGraphicFramePr>
-            <a:graphicFrameLocks xmlns:a="http://schemas.openxmlformats.org/drawingml/2006/main" noChangeAspect="1"/>
-          </wp:cNvGraphicFramePr>
-          <a:graphic xmlns:a="http://schemas.openxmlformats.org/drawingml/2006/main">
-            <a:graphicData uri="http://schemas.openxmlformats.org/drawingml/2006/picture">
-              <pic:pic xmlns:pic="http://schemas.openxmlformats.org/drawingml/2006/picture">
-                <pic:nvPicPr>
-                  <pic:cNvPr id="2" name="image2.png" descr=""/>
-                  <pic:cNvPicPr>
-                    <a:picLocks noChangeAspect="1" noChangeArrowheads="1"/>
-                  </pic:cNvPicPr>
-                </pic:nvPicPr>
-                <pic:blipFill>
-                  <a:blip r:embed="rId2"/>
-                  <a:srcRect l="0" t="28450" r="0" b="27193"/>
-                  <a:stretch>
-                    <a:fillRect/>
-                  </a:stretch>
-                </pic:blipFill>
-                <pic:spPr bwMode="auto">
-                  <a:xfrm>
-                    <a:off x="0" y="0"/>
-                    <a:ext cx="1490980" cy="662305"/>
-                  </a:xfrm>
-                  <a:prstGeom prst="rect">
-                    <a:avLst/>
-                  </a:prstGeom>
-                </pic:spPr>
-              </pic:pic>
-            </a:graphicData>
-          </a:graphic>
-        </wp:anchor>
-      </w:drawing>
     </w:r>
   </w:p>
 </w:hdr>
@@ -5115,11 +5035,12 @@
       <w:lang w:val="en-US" w:eastAsia="en-US" w:bidi="ar-SA"/>
     </w:rPr>
   </w:style>
-  <w:style w:type="paragraph" w:styleId="Normal1">
+  <w:style w:type="paragraph" w:styleId="LOnormal1">
     <w:name w:val="LO-normal1"/>
     <w:qFormat/>
     <w:pPr>
       <w:widowControl/>
+      <w:suppressAutoHyphens w:val="true"/>
       <w:bidi w:val="0"/>
       <w:spacing w:lineRule="auto" w:line="276" w:before="0" w:after="0"/>
       <w:jc w:val="left"/>

</xml_diff>